<commit_message>
I added stuff for database stuff
</commit_message>
<xml_diff>
--- a/realmRPG API.docx
+++ b/realmRPG API.docx
@@ -1497,13 +1497,7 @@
       </w:r>
       <w:proofErr w:type="spellEnd"/>
       <w:r>
-        <w:t xml:space="preserve">): adds the amount healed to the </w:t>
-      </w:r>
-      <w:r>
-        <w:t>enemy</w:t>
-      </w:r>
-      <w:r>
-        <w:t xml:space="preserve"> </w:t>
+        <w:t xml:space="preserve">): adds the amount healed to the enemy </w:t>
       </w:r>
       <w:proofErr w:type="spellStart"/>
       <w:r>
@@ -1528,13 +1522,7 @@
       </w:r>
       <w:proofErr w:type="spellEnd"/>
       <w:r>
-        <w:t xml:space="preserve">): subtracts the used mana from the </w:t>
-      </w:r>
-      <w:r>
-        <w:t>enemy</w:t>
-      </w:r>
-      <w:r>
-        <w:t xml:space="preserve"> </w:t>
+        <w:t xml:space="preserve">): subtracts the used mana from the enemy </w:t>
       </w:r>
       <w:proofErr w:type="spellStart"/>
       <w:r>
@@ -1559,13 +1547,7 @@
       </w:r>
       <w:proofErr w:type="spellEnd"/>
       <w:r>
-        <w:t xml:space="preserve">): subtracts the damage dealt to the player and checks to see if the </w:t>
-      </w:r>
-      <w:r>
-        <w:t>enemy</w:t>
-      </w:r>
-      <w:r>
-        <w:t xml:space="preserve"> is still alive</w:t>
+        <w:t>): subtracts the damage dealt to the player and checks to see if the enemy is still alive</w:t>
       </w:r>
     </w:p>
     <w:p>
@@ -1577,13 +1559,7 @@
       <w:proofErr w:type="spellEnd"/>
       <w:proofErr w:type="gramEnd"/>
       <w:r>
-        <w:t xml:space="preserve">: returns the </w:t>
-      </w:r>
-      <w:r>
-        <w:t>enemy’s</w:t>
-      </w:r>
-      <w:r>
-        <w:t xml:space="preserve"> current mana</w:t>
+        <w:t>: returns the enemy’s current mana</w:t>
       </w:r>
     </w:p>
     <w:p>
@@ -1595,13 +1571,7 @@
       <w:proofErr w:type="spellEnd"/>
       <w:proofErr w:type="gramEnd"/>
       <w:r>
-        <w:t xml:space="preserve">: returns the </w:t>
-      </w:r>
-      <w:r>
-        <w:t>enemy’s</w:t>
-      </w:r>
-      <w:r>
-        <w:t xml:space="preserve"> maximum mana</w:t>
+        <w:t>: returns the enemy’s maximum mana</w:t>
       </w:r>
     </w:p>
     <w:p>
@@ -1613,13 +1583,7 @@
       <w:proofErr w:type="spellEnd"/>
       <w:proofErr w:type="gramEnd"/>
       <w:r>
-        <w:t xml:space="preserve">: returns the current stats of the </w:t>
-      </w:r>
-      <w:r>
-        <w:t>enemy</w:t>
-      </w:r>
-      <w:r>
-        <w:t xml:space="preserve"> in the form of an array of size 4</w:t>
+        <w:t>: returns the current stats of the enemy in the form of an array of size 4</w:t>
       </w:r>
     </w:p>
     <w:p>
@@ -1631,13 +1595,7 @@
       <w:proofErr w:type="spellEnd"/>
       <w:proofErr w:type="gramEnd"/>
       <w:r>
-        <w:t xml:space="preserve">: returns the </w:t>
-      </w:r>
-      <w:r>
-        <w:t>enemy’s</w:t>
-      </w:r>
-      <w:r>
-        <w:t xml:space="preserve"> current spells in the form of an array</w:t>
+        <w:t>: returns the enemy’s current spells in the form of an array</w:t>
       </w:r>
     </w:p>
     <w:p>
@@ -3377,13 +3335,7 @@
       <w:proofErr w:type="spellEnd"/>
       <w:proofErr w:type="gramEnd"/>
       <w:r>
-        <w:t xml:space="preserve">: returns the type of action the </w:t>
-      </w:r>
-      <w:r>
-        <w:t>enemy</w:t>
-      </w:r>
-      <w:r>
-        <w:t xml:space="preserve"> has chosen</w:t>
+        <w:t>: returns the type of action the enemy has chosen</w:t>
       </w:r>
     </w:p>
     <w:p>
@@ -3395,13 +3347,7 @@
       <w:proofErr w:type="spellEnd"/>
       <w:proofErr w:type="gramEnd"/>
       <w:r>
-        <w:t xml:space="preserve">: updates the list of spells depending on the </w:t>
-      </w:r>
-      <w:r>
-        <w:t>enemy’s</w:t>
-      </w:r>
-      <w:r>
-        <w:t xml:space="preserve"> list of spells</w:t>
+        <w:t>: updates the list of spells depending on the enemy’s list of spells</w:t>
       </w:r>
     </w:p>
     <w:p>
@@ -3416,10 +3362,7 @@
       </w:r>
       <w:proofErr w:type="spellEnd"/>
       <w:r>
-        <w:t xml:space="preserve">): </w:t>
-      </w:r>
-      <w:r>
-        <w:t>runs the AI program and chooses an action for the enemy</w:t>
+        <w:t>): runs the AI program and chooses an action for the enemy</w:t>
       </w:r>
     </w:p>
     <w:p>
@@ -3518,299 +3461,415 @@
           <w:sz w:val="24"/>
         </w:rPr>
       </w:pPr>
-      <w:proofErr w:type="gramStart"/>
-      <w:r>
-        <w:rPr>
-          <w:b/>
-          <w:sz w:val="24"/>
-        </w:rPr>
-        <w:t>Node(</w:t>
-      </w:r>
-      <w:proofErr w:type="spellStart"/>
-      <w:proofErr w:type="gramEnd"/>
-      <w:r>
-        <w:rPr>
-          <w:b/>
-          <w:sz w:val="24"/>
-        </w:rPr>
-        <w:t>leftChild,rightChild,parent,isRoot</w:t>
-      </w:r>
-      <w:proofErr w:type="spellEnd"/>
-      <w:r>
-        <w:rPr>
-          <w:b/>
-          <w:sz w:val="24"/>
-        </w:rPr>
-        <w:t>)</w:t>
-      </w:r>
-    </w:p>
-    <w:p>
-      <w:proofErr w:type="spellStart"/>
-      <w:proofErr w:type="gramStart"/>
-      <w:r>
-        <w:t>getLeftChild</w:t>
-      </w:r>
-      <w:proofErr w:type="spellEnd"/>
-      <w:proofErr w:type="gramEnd"/>
-      <w:r>
-        <w:t xml:space="preserve">: returns left child </w:t>
-      </w:r>
-    </w:p>
-    <w:p>
-      <w:proofErr w:type="spellStart"/>
-      <w:proofErr w:type="gramStart"/>
-      <w:r>
-        <w:t>getRightChild</w:t>
-      </w:r>
-      <w:proofErr w:type="spellEnd"/>
-      <w:proofErr w:type="gramEnd"/>
-      <w:r>
-        <w:t>: returns right child</w:t>
-      </w:r>
-    </w:p>
-    <w:p>
-      <w:proofErr w:type="spellStart"/>
-      <w:proofErr w:type="gramStart"/>
-      <w:r>
-        <w:t>getParent</w:t>
-      </w:r>
-      <w:proofErr w:type="spellEnd"/>
-      <w:proofErr w:type="gramEnd"/>
-      <w:r>
-        <w:t>: returns parent</w:t>
-      </w:r>
-    </w:p>
-    <w:p>
-      <w:proofErr w:type="spellStart"/>
-      <w:proofErr w:type="gramStart"/>
-      <w:r>
-        <w:t>isRoot</w:t>
-      </w:r>
-      <w:proofErr w:type="spellEnd"/>
-      <w:proofErr w:type="gramEnd"/>
-      <w:r>
-        <w:t>: returns true if the node is a root node</w:t>
-      </w:r>
-    </w:p>
-    <w:p>
-      <w:proofErr w:type="spellStart"/>
-      <w:proofErr w:type="gramStart"/>
-      <w:r>
-        <w:t>setLeftChild</w:t>
-      </w:r>
-      <w:proofErr w:type="spellEnd"/>
-      <w:r>
-        <w:t>(</w:t>
-      </w:r>
-      <w:proofErr w:type="gramEnd"/>
-      <w:r>
-        <w:t>node): sets the current left child to the specified node</w:t>
-      </w:r>
-    </w:p>
-    <w:p>
-      <w:proofErr w:type="spellStart"/>
-      <w:proofErr w:type="gramStart"/>
-      <w:r>
-        <w:t>setRightChild</w:t>
-      </w:r>
-      <w:proofErr w:type="spellEnd"/>
-      <w:r>
-        <w:t>(</w:t>
-      </w:r>
-      <w:proofErr w:type="gramEnd"/>
-      <w:r>
-        <w:t xml:space="preserve">node): sets the current </w:t>
-      </w:r>
-      <w:r>
-        <w:t>right</w:t>
-      </w:r>
-      <w:r>
-        <w:t xml:space="preserve"> child to the specified node</w:t>
-      </w:r>
-    </w:p>
-    <w:p>
-      <w:pPr>
-        <w:rPr>
-          <w:b/>
-          <w:sz w:val="24"/>
-        </w:rPr>
-      </w:pPr>
-      <w:proofErr w:type="gramStart"/>
-      <w:r>
-        <w:rPr>
-          <w:b/>
-          <w:sz w:val="24"/>
-        </w:rPr>
-        <w:t>Clamp(</w:t>
-      </w:r>
-      <w:proofErr w:type="spellStart"/>
-      <w:proofErr w:type="gramEnd"/>
-      <w:r>
-        <w:rPr>
-          <w:b/>
-          <w:sz w:val="24"/>
-        </w:rPr>
-        <w:t>value,min,max</w:t>
-      </w:r>
-      <w:proofErr w:type="spellEnd"/>
-      <w:r>
-        <w:rPr>
-          <w:b/>
-          <w:sz w:val="24"/>
-        </w:rPr>
-        <w:t>)</w:t>
-      </w:r>
-    </w:p>
-    <w:p>
-      <w:r>
-        <w:t>Keeps the specified value between the max and the min values</w:t>
-      </w:r>
-    </w:p>
-    <w:p>
-      <w:pPr>
-        <w:rPr>
-          <w:b/>
-          <w:sz w:val="24"/>
-        </w:rPr>
-      </w:pPr>
-      <w:proofErr w:type="spellStart"/>
-      <w:proofErr w:type="gramStart"/>
-      <w:r>
-        <w:rPr>
-          <w:b/>
-          <w:sz w:val="24"/>
-        </w:rPr>
-        <w:t>collisionDirection</w:t>
-      </w:r>
-      <w:proofErr w:type="spellEnd"/>
-      <w:r>
-        <w:rPr>
-          <w:b/>
-          <w:sz w:val="24"/>
-        </w:rPr>
-        <w:t>(</w:t>
-      </w:r>
-      <w:proofErr w:type="spellStart"/>
-      <w:proofErr w:type="gramEnd"/>
-      <w:r>
-        <w:rPr>
-          <w:b/>
-          <w:sz w:val="24"/>
-        </w:rPr>
-        <w:t>mainCharacter,tile</w:t>
-      </w:r>
-      <w:proofErr w:type="spellEnd"/>
-      <w:r>
-        <w:rPr>
-          <w:b/>
-          <w:sz w:val="24"/>
-        </w:rPr>
-        <w:t>)</w:t>
-      </w:r>
-    </w:p>
-    <w:p>
-      <w:proofErr w:type="gramStart"/>
-      <w:r>
-        <w:t>keeps</w:t>
-      </w:r>
-      <w:proofErr w:type="gramEnd"/>
-      <w:r>
-        <w:t xml:space="preserve"> the player from moving past unpassable objects depending on which direction the character was moving in when the collision occurred</w:t>
-      </w:r>
-    </w:p>
-    <w:p>
-      <w:pPr>
-        <w:rPr>
-          <w:b/>
-          <w:sz w:val="24"/>
-        </w:rPr>
-      </w:pPr>
-      <w:proofErr w:type="spellStart"/>
-      <w:proofErr w:type="gramStart"/>
-      <w:r>
-        <w:rPr>
-          <w:b/>
-          <w:sz w:val="24"/>
-        </w:rPr>
-        <w:t>mergeSort</w:t>
-      </w:r>
-      <w:proofErr w:type="spellEnd"/>
-      <w:r>
-        <w:rPr>
-          <w:b/>
-          <w:sz w:val="24"/>
-        </w:rPr>
-        <w:t>(</w:t>
-      </w:r>
-      <w:proofErr w:type="gramEnd"/>
-      <w:r>
-        <w:rPr>
-          <w:b/>
-          <w:sz w:val="24"/>
-        </w:rPr>
-        <w:t>actions)</w:t>
-      </w:r>
-    </w:p>
-    <w:p>
-      <w:r>
-        <w:t>Sorts the specified array from smallest value to largest value depending on the speeds of the actions</w:t>
-      </w:r>
-    </w:p>
-    <w:p>
-      <w:pPr>
-        <w:rPr>
-          <w:b/>
-          <w:sz w:val="24"/>
-        </w:rPr>
-      </w:pPr>
-      <w:proofErr w:type="gramStart"/>
-      <w:r>
-        <w:rPr>
-          <w:b/>
-          <w:sz w:val="24"/>
-        </w:rPr>
-        <w:t>merge(</w:t>
-      </w:r>
-      <w:proofErr w:type="spellStart"/>
-      <w:proofErr w:type="gramEnd"/>
-      <w:r>
-        <w:rPr>
-          <w:b/>
-          <w:sz w:val="24"/>
-        </w:rPr>
-        <w:t>left,right</w:t>
-      </w:r>
-      <w:proofErr w:type="spellEnd"/>
-      <w:r>
-        <w:rPr>
-          <w:b/>
-          <w:sz w:val="24"/>
-        </w:rPr>
-        <w:t>)</w:t>
-      </w:r>
-    </w:p>
-    <w:p>
-      <w:pPr>
-        <w:rPr>
-          <w:sz w:val="20"/>
-        </w:rPr>
-      </w:pPr>
-      <w:proofErr w:type="gramStart"/>
-      <w:r>
-        <w:rPr>
-          <w:sz w:val="20"/>
-        </w:rPr>
-        <w:t>merges</w:t>
-      </w:r>
-      <w:proofErr w:type="gramEnd"/>
-      <w:r>
-        <w:rPr>
-          <w:sz w:val="20"/>
-        </w:rPr>
-        <w:t xml:space="preserve"> the two arrays together depending on which value of the array is smaller</w:t>
+      <w:proofErr w:type="spellStart"/>
+      <w:proofErr w:type="gramStart"/>
+      <w:r>
+        <w:rPr>
+          <w:b/>
+          <w:sz w:val="24"/>
+        </w:rPr>
+        <w:t>load_save</w:t>
+      </w:r>
+      <w:proofErr w:type="spellEnd"/>
+      <w:proofErr w:type="gramEnd"/>
+      <w:r>
+        <w:rPr>
+          <w:b/>
+          <w:sz w:val="24"/>
+        </w:rPr>
+        <w:t xml:space="preserve"> Model</w:t>
+      </w:r>
+    </w:p>
+    <w:p>
+      <w:proofErr w:type="spellStart"/>
+      <w:proofErr w:type="gramStart"/>
+      <w:r>
+        <w:t>loginRequest</w:t>
+      </w:r>
+      <w:proofErr w:type="spellEnd"/>
+      <w:r>
+        <w:t>(</w:t>
+      </w:r>
+      <w:proofErr w:type="spellStart"/>
+      <w:proofErr w:type="gramEnd"/>
+      <w:r>
+        <w:t>db,username,password</w:t>
+      </w:r>
+      <w:proofErr w:type="spellEnd"/>
+      <w:r>
+        <w:t>): checks if the username and password credentials are correct and then return the user if it exists</w:t>
+      </w:r>
+    </w:p>
+    <w:p>
+      <w:proofErr w:type="spellStart"/>
+      <w:proofErr w:type="gramStart"/>
+      <w:r>
+        <w:t>checkIfUserExits</w:t>
+      </w:r>
+      <w:proofErr w:type="spellEnd"/>
+      <w:r>
+        <w:t>(</w:t>
+      </w:r>
+      <w:proofErr w:type="spellStart"/>
+      <w:proofErr w:type="gramEnd"/>
+      <w:r>
+        <w:t>db,username</w:t>
+      </w:r>
+      <w:proofErr w:type="spellEnd"/>
+      <w:r>
+        <w:t>): checks if the username exists and returns 1 if it does or 0 if it does not</w:t>
+      </w:r>
+    </w:p>
+    <w:p>
+      <w:proofErr w:type="spellStart"/>
+      <w:proofErr w:type="gramStart"/>
+      <w:r>
+        <w:t>saveGame</w:t>
+      </w:r>
+      <w:proofErr w:type="spellEnd"/>
+      <w:r>
+        <w:t>(</w:t>
+      </w:r>
+      <w:proofErr w:type="spellStart"/>
+      <w:proofErr w:type="gramEnd"/>
+      <w:r>
+        <w:t>db</w:t>
+      </w:r>
+      <w:proofErr w:type="spellEnd"/>
+      <w:r>
+        <w:t xml:space="preserve">, </w:t>
+      </w:r>
+      <w:proofErr w:type="spellStart"/>
+      <w:r>
+        <w:t>username,character,mapDetails</w:t>
+      </w:r>
+      <w:proofErr w:type="spellEnd"/>
+      <w:r>
+        <w:t>): selects the rows for the given username and updates the values for each row</w:t>
+      </w:r>
+    </w:p>
+    <w:p>
+      <w:proofErr w:type="spellStart"/>
+      <w:proofErr w:type="gramStart"/>
+      <w:r>
+        <w:t>registerRequest</w:t>
+      </w:r>
+      <w:proofErr w:type="spellEnd"/>
+      <w:r>
+        <w:t>(</w:t>
+      </w:r>
+      <w:proofErr w:type="spellStart"/>
+      <w:proofErr w:type="gramEnd"/>
+      <w:r>
+        <w:t>dd</w:t>
+      </w:r>
+      <w:proofErr w:type="spellEnd"/>
+      <w:r>
+        <w:t>, username, password): checks to see if the username is available, if the password is strong enough, and then inserts a new entry into the database with that username and password</w:t>
       </w:r>
       <w:bookmarkStart w:id="0" w:name="_GoBack"/>
       <w:bookmarkEnd w:id="0"/>
+    </w:p>
+    <w:p>
+      <w:pPr>
+        <w:rPr>
+          <w:b/>
+          <w:sz w:val="24"/>
+        </w:rPr>
+      </w:pPr>
+      <w:proofErr w:type="gramStart"/>
+      <w:r>
+        <w:rPr>
+          <w:b/>
+          <w:sz w:val="24"/>
+        </w:rPr>
+        <w:t>Node(</w:t>
+      </w:r>
+      <w:proofErr w:type="spellStart"/>
+      <w:proofErr w:type="gramEnd"/>
+      <w:r>
+        <w:rPr>
+          <w:b/>
+          <w:sz w:val="24"/>
+        </w:rPr>
+        <w:t>leftChild,rightChild,parent,isRoot</w:t>
+      </w:r>
+      <w:proofErr w:type="spellEnd"/>
+      <w:r>
+        <w:rPr>
+          <w:b/>
+          <w:sz w:val="24"/>
+        </w:rPr>
+        <w:t>)</w:t>
+      </w:r>
+    </w:p>
+    <w:p>
+      <w:proofErr w:type="spellStart"/>
+      <w:proofErr w:type="gramStart"/>
+      <w:r>
+        <w:t>getLeftChild</w:t>
+      </w:r>
+      <w:proofErr w:type="spellEnd"/>
+      <w:proofErr w:type="gramEnd"/>
+      <w:r>
+        <w:t xml:space="preserve">: returns left child </w:t>
+      </w:r>
+    </w:p>
+    <w:p>
+      <w:proofErr w:type="spellStart"/>
+      <w:proofErr w:type="gramStart"/>
+      <w:r>
+        <w:t>getRightChild</w:t>
+      </w:r>
+      <w:proofErr w:type="spellEnd"/>
+      <w:proofErr w:type="gramEnd"/>
+      <w:r>
+        <w:t>: returns right child</w:t>
+      </w:r>
+    </w:p>
+    <w:p>
+      <w:proofErr w:type="spellStart"/>
+      <w:proofErr w:type="gramStart"/>
+      <w:r>
+        <w:t>getParent</w:t>
+      </w:r>
+      <w:proofErr w:type="spellEnd"/>
+      <w:proofErr w:type="gramEnd"/>
+      <w:r>
+        <w:t>: returns parent</w:t>
+      </w:r>
+    </w:p>
+    <w:p>
+      <w:proofErr w:type="spellStart"/>
+      <w:proofErr w:type="gramStart"/>
+      <w:r>
+        <w:t>isRoot</w:t>
+      </w:r>
+      <w:proofErr w:type="spellEnd"/>
+      <w:proofErr w:type="gramEnd"/>
+      <w:r>
+        <w:t>: returns true if the node is a root node</w:t>
+      </w:r>
+    </w:p>
+    <w:p>
+      <w:proofErr w:type="spellStart"/>
+      <w:proofErr w:type="gramStart"/>
+      <w:r>
+        <w:t>setLeftChild</w:t>
+      </w:r>
+      <w:proofErr w:type="spellEnd"/>
+      <w:r>
+        <w:t>(</w:t>
+      </w:r>
+      <w:proofErr w:type="gramEnd"/>
+      <w:r>
+        <w:t>node): sets the current left child to the specified node</w:t>
+      </w:r>
+    </w:p>
+    <w:p>
+      <w:proofErr w:type="spellStart"/>
+      <w:proofErr w:type="gramStart"/>
+      <w:r>
+        <w:t>setRightChild</w:t>
+      </w:r>
+      <w:proofErr w:type="spellEnd"/>
+      <w:r>
+        <w:t>(</w:t>
+      </w:r>
+      <w:proofErr w:type="gramEnd"/>
+      <w:r>
+        <w:t>node): sets the current right child to the specified node</w:t>
+      </w:r>
+    </w:p>
+    <w:p>
+      <w:pPr>
+        <w:rPr>
+          <w:b/>
+          <w:sz w:val="24"/>
+        </w:rPr>
+      </w:pPr>
+      <w:proofErr w:type="gramStart"/>
+      <w:r>
+        <w:rPr>
+          <w:b/>
+          <w:sz w:val="24"/>
+        </w:rPr>
+        <w:t>Clamp(</w:t>
+      </w:r>
+      <w:proofErr w:type="spellStart"/>
+      <w:proofErr w:type="gramEnd"/>
+      <w:r>
+        <w:rPr>
+          <w:b/>
+          <w:sz w:val="24"/>
+        </w:rPr>
+        <w:t>value,min,max</w:t>
+      </w:r>
+      <w:proofErr w:type="spellEnd"/>
+      <w:r>
+        <w:rPr>
+          <w:b/>
+          <w:sz w:val="24"/>
+        </w:rPr>
+        <w:t>)</w:t>
+      </w:r>
+    </w:p>
+    <w:p>
+      <w:r>
+        <w:t>Keeps the specified value between the max and the min values</w:t>
+      </w:r>
+    </w:p>
+    <w:p>
+      <w:pPr>
+        <w:rPr>
+          <w:b/>
+          <w:sz w:val="24"/>
+        </w:rPr>
+      </w:pPr>
+      <w:proofErr w:type="spellStart"/>
+      <w:proofErr w:type="gramStart"/>
+      <w:r>
+        <w:rPr>
+          <w:b/>
+          <w:sz w:val="24"/>
+        </w:rPr>
+        <w:t>collisionDirection</w:t>
+      </w:r>
+      <w:proofErr w:type="spellEnd"/>
+      <w:r>
+        <w:rPr>
+          <w:b/>
+          <w:sz w:val="24"/>
+        </w:rPr>
+        <w:t>(</w:t>
+      </w:r>
+      <w:proofErr w:type="spellStart"/>
+      <w:proofErr w:type="gramEnd"/>
+      <w:r>
+        <w:rPr>
+          <w:b/>
+          <w:sz w:val="24"/>
+        </w:rPr>
+        <w:t>mainCharacter,tile</w:t>
+      </w:r>
+      <w:proofErr w:type="spellEnd"/>
+      <w:r>
+        <w:rPr>
+          <w:b/>
+          <w:sz w:val="24"/>
+        </w:rPr>
+        <w:t>)</w:t>
+      </w:r>
+    </w:p>
+    <w:p>
+      <w:proofErr w:type="gramStart"/>
+      <w:r>
+        <w:lastRenderedPageBreak/>
+        <w:t>keeps</w:t>
+      </w:r>
+      <w:proofErr w:type="gramEnd"/>
+      <w:r>
+        <w:t xml:space="preserve"> the player from moving past unpassable objects depending on which direction the character was moving in when the collision occurred</w:t>
+      </w:r>
+    </w:p>
+    <w:p>
+      <w:pPr>
+        <w:rPr>
+          <w:b/>
+          <w:sz w:val="24"/>
+        </w:rPr>
+      </w:pPr>
+      <w:proofErr w:type="spellStart"/>
+      <w:proofErr w:type="gramStart"/>
+      <w:r>
+        <w:rPr>
+          <w:b/>
+          <w:sz w:val="24"/>
+        </w:rPr>
+        <w:t>mergeSort</w:t>
+      </w:r>
+      <w:proofErr w:type="spellEnd"/>
+      <w:r>
+        <w:rPr>
+          <w:b/>
+          <w:sz w:val="24"/>
+        </w:rPr>
+        <w:t>(</w:t>
+      </w:r>
+      <w:proofErr w:type="gramEnd"/>
+      <w:r>
+        <w:rPr>
+          <w:b/>
+          <w:sz w:val="24"/>
+        </w:rPr>
+        <w:t>actions)</w:t>
+      </w:r>
+    </w:p>
+    <w:p>
+      <w:r>
+        <w:t>Sorts the specified array from smallest value to largest value depending on the speeds of the actions</w:t>
+      </w:r>
+    </w:p>
+    <w:p>
+      <w:pPr>
+        <w:rPr>
+          <w:b/>
+          <w:sz w:val="24"/>
+        </w:rPr>
+      </w:pPr>
+      <w:proofErr w:type="gramStart"/>
+      <w:r>
+        <w:rPr>
+          <w:b/>
+          <w:sz w:val="24"/>
+        </w:rPr>
+        <w:t>merge(</w:t>
+      </w:r>
+      <w:proofErr w:type="spellStart"/>
+      <w:proofErr w:type="gramEnd"/>
+      <w:r>
+        <w:rPr>
+          <w:b/>
+          <w:sz w:val="24"/>
+        </w:rPr>
+        <w:t>left,right</w:t>
+      </w:r>
+      <w:proofErr w:type="spellEnd"/>
+      <w:r>
+        <w:rPr>
+          <w:b/>
+          <w:sz w:val="24"/>
+        </w:rPr>
+        <w:t>)</w:t>
+      </w:r>
+    </w:p>
+    <w:p>
+      <w:pPr>
+        <w:rPr>
+          <w:sz w:val="20"/>
+        </w:rPr>
+      </w:pPr>
+      <w:proofErr w:type="gramStart"/>
+      <w:r>
+        <w:rPr>
+          <w:sz w:val="20"/>
+        </w:rPr>
+        <w:t>merges</w:t>
+      </w:r>
+      <w:proofErr w:type="gramEnd"/>
+      <w:r>
+        <w:rPr>
+          <w:sz w:val="20"/>
+        </w:rPr>
+        <w:t xml:space="preserve"> the two arrays together depending on which value of the array is smaller</w:t>
+      </w:r>
+    </w:p>
+    <w:p>
+      <w:pPr>
+        <w:rPr>
+          <w:sz w:val="20"/>
+        </w:rPr>
+      </w:pPr>
     </w:p>
     <w:sectPr>
       <w:headerReference w:type="default" r:id="rId6"/>

</xml_diff>